<commit_message>
Worked on project report & minor fixes
</commit_message>
<xml_diff>
--- a/00_Documentation/Project_Report.docx
+++ b/00_Documentation/Project_Report.docx
@@ -473,19 +473,11 @@
                 <w:rFonts w:eastAsia="Calibri"/>
               </w:rPr>
             </w:pPr>
-            <w:proofErr w:type="spellStart"/>
             <w:r>
               <w:rPr>
                 <w:rFonts w:eastAsia="Calibri"/>
               </w:rPr>
-              <w:t>Reynet</w:t>
-            </w:r>
-            <w:proofErr w:type="spellEnd"/>
-            <w:r>
-              <w:rPr>
-                <w:rFonts w:eastAsia="Calibri"/>
-              </w:rPr>
-              <w:t xml:space="preserve"> Olivier</w:t>
+              <w:t>Reynet Olivier</w:t>
             </w:r>
             <w:r>
               <w:rPr>
@@ -3341,11 +3333,9 @@
       <w:r>
         <w:t xml:space="preserve"> chaque </w:t>
       </w:r>
-      <w:proofErr w:type="gramStart"/>
-      <w:r>
-        <w:t>échantillons</w:t>
-      </w:r>
-      <w:proofErr w:type="gramEnd"/>
+      <w:r>
+        <w:t>échantillon</w:t>
+      </w:r>
       <w:r>
         <w:t xml:space="preserve"> </w:t>
       </w:r>
@@ -3368,7 +3358,10 @@
         <w:t>é</w:t>
       </w:r>
       <w:r>
-        <w:t>sente le niveau du signal a un instant donnée</w:t>
+        <w:t xml:space="preserve">sente le niveau du signal a </w:t>
+      </w:r>
+      <w:r>
+        <w:t>un instant donné</w:t>
       </w:r>
     </w:p>
     <w:p>
@@ -3564,6 +3557,72 @@
       </w:r>
       <w:bookmarkEnd w:id="15"/>
     </w:p>
+    <w:p>
+      <w:r>
+        <w:t xml:space="preserve">Les échantillons PDM arrivent dans la mémoire RAM via le DMA qui charge en continue les données en provenance du </w:t>
+      </w:r>
+      <w:r>
+        <w:t>périphérique</w:t>
+      </w:r>
+      <w:r>
+        <w:t xml:space="preserve"> SAI dans un buffer accessible par le programme</w:t>
+      </w:r>
+      <w:r>
+        <w:t>. Ce buffer e</w:t>
+      </w:r>
+      <w:r>
+        <w:t>s</w:t>
+      </w:r>
+      <w:r>
+        <w:t>t circulaire, c’est-à-dire qu</w:t>
+      </w:r>
+      <w:r>
+        <w:t>’une fois la fin du buffer atteinte le DMA continue de charger des données au début du buffer. Afin de notifier le programme de sa position dans le Buffer le DMA lève 2 interruption</w:t>
+      </w:r>
+      <w:r>
+        <w:t>s</w:t>
+      </w:r>
+      <w:r>
+        <w:t>, une première quand il passe la moitié du buffer la seconde a la fin de celui-ci</w:t>
+      </w:r>
+      <w:r>
+        <w:t>.</w:t>
+      </w:r>
+      <w:r>
+        <w:t xml:space="preserve">  </w:t>
+      </w:r>
+      <w:r>
+        <w:t>C’est interruption sont traitée par le programme dès que le lever via l’appel de fonction de "Callbacks". Ces fonction</w:t>
+      </w:r>
+      <w:r>
+        <w:t>s</w:t>
+      </w:r>
+      <w:r>
+        <w:t xml:space="preserve"> agissent alors sur deux variable </w:t>
+      </w:r>
+      <w:r>
+        <w:t>une première</w:t>
+      </w:r>
+      <w:r>
+        <w:t xml:space="preserve"> qui noti</w:t>
+      </w:r>
+      <w:r>
+        <w:t xml:space="preserve">fie </w:t>
+      </w:r>
+      <w:r>
+        <w:t>le programme principal</w:t>
+      </w:r>
+      <w:r>
+        <w:t xml:space="preserve"> de la présence de nouvelles données dans le buffer et un seconde qui indique dans quelle </w:t>
+      </w:r>
+      <w:r>
+        <w:t>moitié</w:t>
+      </w:r>
+      <w:r>
+        <w:t xml:space="preserve"> du buffer lire les données  </w:t>
+      </w:r>
+    </w:p>
+    <w:p/>
     <w:p/>
     <w:p>
       <w:pPr>
@@ -3575,6 +3634,7 @@
       </w:pPr>
       <w:bookmarkStart w:id="16" w:name="_Toc87859324"/>
       <w:r>
+        <w:lastRenderedPageBreak/>
         <w:t xml:space="preserve">Les </w:t>
       </w:r>
       <w:r>
@@ -3635,6 +3695,61 @@
       <w:bookmarkEnd w:id="18"/>
     </w:p>
     <w:p>
+      <w:r>
+        <w:rPr>
+          <w:noProof/>
+        </w:rPr>
+        <w:drawing>
+          <wp:inline distT="0" distB="0" distL="0" distR="0" wp14:anchorId="0DADB5B7" wp14:editId="64C9BD7C">
+            <wp:extent cx="6203950" cy="946150"/>
+            <wp:effectExtent l="0" t="0" r="0" b="0"/>
+            <wp:docPr id="9" name="Image 9"/>
+            <wp:cNvGraphicFramePr>
+              <a:graphicFrameLocks xmlns:a="http://schemas.openxmlformats.org/drawingml/2006/main" noChangeAspect="1"/>
+            </wp:cNvGraphicFramePr>
+            <a:graphic xmlns:a="http://schemas.openxmlformats.org/drawingml/2006/main">
+              <a:graphicData uri="http://schemas.openxmlformats.org/drawingml/2006/picture">
+                <pic:pic xmlns:pic="http://schemas.openxmlformats.org/drawingml/2006/picture">
+                  <pic:nvPicPr>
+                    <pic:cNvPr id="0" name="Picture 7"/>
+                    <pic:cNvPicPr>
+                      <a:picLocks noChangeAspect="1" noChangeArrowheads="1"/>
+                    </pic:cNvPicPr>
+                  </pic:nvPicPr>
+                  <pic:blipFill>
+                    <a:blip r:embed="rId22" cstate="print">
+                      <a:extLst>
+                        <a:ext uri="{28A0092B-C50C-407E-A947-70E740481C1C}">
+                          <a14:useLocalDpi xmlns:a14="http://schemas.microsoft.com/office/drawing/2010/main" val="0"/>
+                        </a:ext>
+                      </a:extLst>
+                    </a:blip>
+                    <a:srcRect/>
+                    <a:stretch>
+                      <a:fillRect/>
+                    </a:stretch>
+                  </pic:blipFill>
+                  <pic:spPr bwMode="auto">
+                    <a:xfrm>
+                      <a:off x="0" y="0"/>
+                      <a:ext cx="6203950" cy="946150"/>
+                    </a:xfrm>
+                    <a:prstGeom prst="rect">
+                      <a:avLst/>
+                    </a:prstGeom>
+                    <a:noFill/>
+                    <a:ln>
+                      <a:noFill/>
+                    </a:ln>
+                  </pic:spPr>
+                </pic:pic>
+              </a:graphicData>
+            </a:graphic>
+          </wp:inline>
+        </w:drawing>
+      </w:r>
+    </w:p>
+    <w:p>
       <w:pPr>
         <w:pStyle w:val="Titre3"/>
         <w:numPr>
@@ -3661,6 +3776,61 @@
       <w:bookmarkEnd w:id="19"/>
     </w:p>
     <w:p>
+      <w:r>
+        <w:rPr>
+          <w:noProof/>
+        </w:rPr>
+        <w:drawing>
+          <wp:inline distT="0" distB="0" distL="0" distR="0" wp14:anchorId="1044E8AF" wp14:editId="24A6DF5C">
+            <wp:extent cx="6210300" cy="1117600"/>
+            <wp:effectExtent l="0" t="0" r="0" b="6350"/>
+            <wp:docPr id="10" name="Image 10"/>
+            <wp:cNvGraphicFramePr>
+              <a:graphicFrameLocks xmlns:a="http://schemas.openxmlformats.org/drawingml/2006/main" noChangeAspect="1"/>
+            </wp:cNvGraphicFramePr>
+            <a:graphic xmlns:a="http://schemas.openxmlformats.org/drawingml/2006/main">
+              <a:graphicData uri="http://schemas.openxmlformats.org/drawingml/2006/picture">
+                <pic:pic xmlns:pic="http://schemas.openxmlformats.org/drawingml/2006/picture">
+                  <pic:nvPicPr>
+                    <pic:cNvPr id="0" name="Picture 8"/>
+                    <pic:cNvPicPr>
+                      <a:picLocks noChangeAspect="1" noChangeArrowheads="1"/>
+                    </pic:cNvPicPr>
+                  </pic:nvPicPr>
+                  <pic:blipFill>
+                    <a:blip r:embed="rId23" cstate="print">
+                      <a:extLst>
+                        <a:ext uri="{28A0092B-C50C-407E-A947-70E740481C1C}">
+                          <a14:useLocalDpi xmlns:a14="http://schemas.microsoft.com/office/drawing/2010/main" val="0"/>
+                        </a:ext>
+                      </a:extLst>
+                    </a:blip>
+                    <a:srcRect/>
+                    <a:stretch>
+                      <a:fillRect/>
+                    </a:stretch>
+                  </pic:blipFill>
+                  <pic:spPr bwMode="auto">
+                    <a:xfrm>
+                      <a:off x="0" y="0"/>
+                      <a:ext cx="6210300" cy="1117600"/>
+                    </a:xfrm>
+                    <a:prstGeom prst="rect">
+                      <a:avLst/>
+                    </a:prstGeom>
+                    <a:noFill/>
+                    <a:ln>
+                      <a:noFill/>
+                    </a:ln>
+                  </pic:spPr>
+                </pic:pic>
+              </a:graphicData>
+            </a:graphic>
+          </wp:inline>
+        </w:drawing>
+      </w:r>
+    </w:p>
+    <w:p>
       <w:pPr>
         <w:pStyle w:val="Titre3"/>
         <w:numPr>
@@ -3685,6 +3855,61 @@
         <w:t>»</w:t>
       </w:r>
       <w:bookmarkEnd w:id="20"/>
+    </w:p>
+    <w:p>
+      <w:r>
+        <w:rPr>
+          <w:noProof/>
+        </w:rPr>
+        <w:drawing>
+          <wp:inline distT="0" distB="0" distL="0" distR="0" wp14:anchorId="7060EDB7" wp14:editId="4E4C81EA">
+            <wp:extent cx="6203950" cy="1498600"/>
+            <wp:effectExtent l="0" t="0" r="0" b="0"/>
+            <wp:docPr id="11" name="Image 11" descr="Une image contenant texte, périphérique, sombre, mètre&#10;&#10;Description générée automatiquement"/>
+            <wp:cNvGraphicFramePr>
+              <a:graphicFrameLocks xmlns:a="http://schemas.openxmlformats.org/drawingml/2006/main" noChangeAspect="1"/>
+            </wp:cNvGraphicFramePr>
+            <a:graphic xmlns:a="http://schemas.openxmlformats.org/drawingml/2006/main">
+              <a:graphicData uri="http://schemas.openxmlformats.org/drawingml/2006/picture">
+                <pic:pic xmlns:pic="http://schemas.openxmlformats.org/drawingml/2006/picture">
+                  <pic:nvPicPr>
+                    <pic:cNvPr id="11" name="Image 11" descr="Une image contenant texte, périphérique, sombre, mètre&#10;&#10;Description générée automatiquement"/>
+                    <pic:cNvPicPr>
+                      <a:picLocks noChangeAspect="1" noChangeArrowheads="1"/>
+                    </pic:cNvPicPr>
+                  </pic:nvPicPr>
+                  <pic:blipFill>
+                    <a:blip r:embed="rId24">
+                      <a:extLst>
+                        <a:ext uri="{28A0092B-C50C-407E-A947-70E740481C1C}">
+                          <a14:useLocalDpi xmlns:a14="http://schemas.microsoft.com/office/drawing/2010/main" val="0"/>
+                        </a:ext>
+                      </a:extLst>
+                    </a:blip>
+                    <a:srcRect/>
+                    <a:stretch>
+                      <a:fillRect/>
+                    </a:stretch>
+                  </pic:blipFill>
+                  <pic:spPr bwMode="auto">
+                    <a:xfrm>
+                      <a:off x="0" y="0"/>
+                      <a:ext cx="6203950" cy="1498600"/>
+                    </a:xfrm>
+                    <a:prstGeom prst="rect">
+                      <a:avLst/>
+                    </a:prstGeom>
+                    <a:noFill/>
+                    <a:ln>
+                      <a:noFill/>
+                    </a:ln>
+                  </pic:spPr>
+                </pic:pic>
+              </a:graphicData>
+            </a:graphic>
+          </wp:inline>
+        </w:drawing>
+      </w:r>
     </w:p>
     <w:p>
       <w:pPr>
@@ -3739,6 +3964,243 @@
       </w:r>
       <w:bookmarkEnd w:id="23"/>
     </w:p>
+    <w:tbl>
+      <w:tblPr>
+        <w:tblStyle w:val="Grilledutableau"/>
+        <w:tblW w:w="0" w:type="auto"/>
+        <w:tblLook w:val="04A0" w:firstRow="1" w:lastRow="0" w:firstColumn="1" w:lastColumn="0" w:noHBand="0" w:noVBand="1"/>
+      </w:tblPr>
+      <w:tblGrid>
+        <w:gridCol w:w="2122"/>
+        <w:gridCol w:w="7650"/>
+      </w:tblGrid>
+      <w:tr>
+        <w:tc>
+          <w:tcPr>
+            <w:tcW w:w="2122" w:type="dxa"/>
+          </w:tcPr>
+          <w:p>
+            <w:pPr>
+              <w:jc w:val="left"/>
+              <w:rPr>
+                <w:b/>
+                <w:bCs/>
+              </w:rPr>
+            </w:pPr>
+            <w:r>
+              <w:rPr>
+                <w:b/>
+                <w:bCs/>
+              </w:rPr>
+              <w:t>Terme ou Acronyme</w:t>
+            </w:r>
+          </w:p>
+        </w:tc>
+        <w:tc>
+          <w:tcPr>
+            <w:tcW w:w="7650" w:type="dxa"/>
+          </w:tcPr>
+          <w:p>
+            <w:pPr>
+              <w:jc w:val="left"/>
+              <w:rPr>
+                <w:b/>
+                <w:bCs/>
+              </w:rPr>
+            </w:pPr>
+            <w:r>
+              <w:rPr>
+                <w:b/>
+                <w:bCs/>
+              </w:rPr>
+              <w:t>Définition</w:t>
+            </w:r>
+          </w:p>
+        </w:tc>
+      </w:tr>
+      <w:tr>
+        <w:tc>
+          <w:tcPr>
+            <w:tcW w:w="2122" w:type="dxa"/>
+          </w:tcPr>
+          <w:p>
+            <w:r>
+              <w:t>Buffer</w:t>
+            </w:r>
+          </w:p>
+        </w:tc>
+        <w:tc>
+          <w:tcPr>
+            <w:tcW w:w="7650" w:type="dxa"/>
+          </w:tcPr>
+          <w:p>
+            <w:r>
+              <w:t>Espace m</w:t>
+            </w:r>
+            <w:r>
+              <w:t xml:space="preserve">émoire </w:t>
+            </w:r>
+            <w:r>
+              <w:t>t</w:t>
+            </w:r>
+            <w:r>
+              <w:t>ampon</w:t>
+            </w:r>
+          </w:p>
+        </w:tc>
+      </w:tr>
+      <w:tr>
+        <w:tc>
+          <w:tcPr>
+            <w:tcW w:w="2122" w:type="dxa"/>
+          </w:tcPr>
+          <w:p>
+            <w:r>
+              <w:t>DMA</w:t>
+            </w:r>
+          </w:p>
+        </w:tc>
+        <w:tc>
+          <w:tcPr>
+            <w:tcW w:w="7650" w:type="dxa"/>
+          </w:tcPr>
+          <w:p>
+            <w:r>
+              <w:t>"Direct Memory Access"</w:t>
+            </w:r>
+            <w:r>
+              <w:t>.</w:t>
+            </w:r>
+            <w:r>
+              <w:t xml:space="preserve"> </w:t>
+            </w:r>
+            <w:r>
+              <w:t>C</w:t>
+            </w:r>
+            <w:r>
+              <w:t>omposant du microcontrô</w:t>
+            </w:r>
+            <w:r>
+              <w:t>leur permettant l’échange de données entre la RAM et les périphériques sans impact</w:t>
+            </w:r>
+            <w:r>
+              <w:t>er</w:t>
+            </w:r>
+            <w:r>
+              <w:t xml:space="preserve"> l’exécution du programme principal </w:t>
+            </w:r>
+          </w:p>
+        </w:tc>
+      </w:tr>
+      <w:tr>
+        <w:tc>
+          <w:tcPr>
+            <w:tcW w:w="2122" w:type="dxa"/>
+          </w:tcPr>
+          <w:p>
+            <w:r>
+              <w:t>PCM</w:t>
+            </w:r>
+          </w:p>
+        </w:tc>
+        <w:tc>
+          <w:tcPr>
+            <w:tcW w:w="7650" w:type="dxa"/>
+          </w:tcPr>
+          <w:p>
+            <w:r>
+              <w:t xml:space="preserve">"Pulse Code Modulation". Modulation d’un signal numérique ou chaque échantillon stocke le niveau du signal a un instant T </w:t>
+            </w:r>
+          </w:p>
+        </w:tc>
+      </w:tr>
+      <w:tr>
+        <w:tc>
+          <w:tcPr>
+            <w:tcW w:w="2122" w:type="dxa"/>
+          </w:tcPr>
+          <w:p>
+            <w:r>
+              <w:t>PDM</w:t>
+            </w:r>
+          </w:p>
+        </w:tc>
+        <w:tc>
+          <w:tcPr>
+            <w:tcW w:w="7650" w:type="dxa"/>
+          </w:tcPr>
+          <w:p>
+            <w:r>
+              <w:t xml:space="preserve">"Pulse Density Modulation. </w:t>
+            </w:r>
+            <w:r>
+              <w:t>Modulation d’un signal numérique o</w:t>
+            </w:r>
+            <w:r>
+              <w:t xml:space="preserve">ù le niveau du signal et définit par la densité d’échantillons à "1" </w:t>
+            </w:r>
+          </w:p>
+        </w:tc>
+      </w:tr>
+      <w:tr>
+        <w:tc>
+          <w:tcPr>
+            <w:tcW w:w="2122" w:type="dxa"/>
+          </w:tcPr>
+          <w:p>
+            <w:r>
+              <w:t>SAI</w:t>
+            </w:r>
+          </w:p>
+        </w:tc>
+        <w:tc>
+          <w:tcPr>
+            <w:tcW w:w="7650" w:type="dxa"/>
+          </w:tcPr>
+          <w:p>
+            <w:r>
+              <w:rPr>
+                <w:lang w:val="en-US"/>
+              </w:rPr>
+              <w:t xml:space="preserve">"Serial Audio Interface". </w:t>
+            </w:r>
+            <w:r>
+              <w:t xml:space="preserve">Interface de numérique de transfert de signaux audio série </w:t>
+            </w:r>
+          </w:p>
+        </w:tc>
+      </w:tr>
+      <w:tr>
+        <w:tc>
+          <w:tcPr>
+            <w:tcW w:w="2122" w:type="dxa"/>
+          </w:tcPr>
+          <w:p/>
+        </w:tc>
+        <w:tc>
+          <w:tcPr>
+            <w:tcW w:w="7650" w:type="dxa"/>
+          </w:tcPr>
+          <w:p/>
+        </w:tc>
+      </w:tr>
+      <w:tr>
+        <w:tc>
+          <w:tcPr>
+            <w:tcW w:w="2122" w:type="dxa"/>
+          </w:tcPr>
+          <w:p/>
+        </w:tc>
+        <w:tc>
+          <w:tcPr>
+            <w:tcW w:w="7650" w:type="dxa"/>
+          </w:tcPr>
+          <w:p/>
+        </w:tc>
+      </w:tr>
+    </w:tbl>
+    <w:p/>
+    <w:p/>
     <w:p/>
     <w:p>
       <w:pPr>
@@ -3862,7 +4324,6 @@
           <w:numId w:val="3"/>
         </w:numPr>
       </w:pPr>
-      <w:proofErr w:type="gramStart"/>
       <w:r>
         <w:t>Les documentations construct</w:t>
       </w:r>
@@ -3870,11 +4331,7 @@
         <w:t>eur</w:t>
       </w:r>
       <w:r>
-        <w:t>s</w:t>
-      </w:r>
-      <w:proofErr w:type="gramEnd"/>
-      <w:r>
-        <w:t xml:space="preserve"> des composants choisis sur étagère</w:t>
+        <w:t>s des composants choisis sur étagère</w:t>
       </w:r>
     </w:p>
     <w:p>

</xml_diff>